<commit_message>
Empresas Finish T5 & Portfolio
</commit_message>
<xml_diff>
--- a/Empresas/Empresas - Tema 5.docx
+++ b/Empresas/Empresas - Tema 5.docx
@@ -600,6 +600,7 @@
           <w:ilvl w:val="0"/>
           <w:numId w:val="1"/>
         </w:numPr>
+        <w:jc w:val="both"/>
         <w:rPr>
           <w:sz w:val="28"/>
           <w:szCs w:val="28"/>
@@ -617,6 +618,9 @@
       </w:r>
     </w:p>
     <w:p>
+      <w:pPr>
+        <w:jc w:val="both"/>
+      </w:pPr>
       <w:r>
         <w:rPr>
           <w:b/>
@@ -662,12 +666,16 @@
           <w:ilvl w:val="0"/>
           <w:numId w:val="3"/>
         </w:numPr>
+        <w:jc w:val="both"/>
       </w:pPr>
       <w:r>
         <w:t>Coberturas: desempleo y FOGASA. Coste entre 200€ y 400€</w:t>
       </w:r>
     </w:p>
     <w:p>
+      <w:pPr>
+        <w:jc w:val="both"/>
+      </w:pPr>
       <w:r>
         <w:rPr>
           <w:b/>
@@ -697,12 +705,16 @@
           <w:ilvl w:val="0"/>
           <w:numId w:val="3"/>
         </w:numPr>
+        <w:jc w:val="both"/>
       </w:pPr>
       <w:r>
         <w:t>Coberturas: NO desempleo y NO FOGASA. Coste entre 200€ y 400€</w:t>
       </w:r>
     </w:p>
     <w:p>
+      <w:pPr>
+        <w:jc w:val="both"/>
+      </w:pPr>
       <w:r>
         <w:rPr>
           <w:b/>
@@ -722,9 +734,364 @@
           <w:ilvl w:val="0"/>
           <w:numId w:val="3"/>
         </w:numPr>
+        <w:jc w:val="both"/>
       </w:pPr>
       <w:r>
         <w:t>Coberturas: NO desempleo y NO FOGASA, cese de actividad (opcional). Coste 60€ - 400€</w:t>
+      </w:r>
+    </w:p>
+    <w:p>
+      <w:pPr>
+        <w:jc w:val="both"/>
+      </w:pPr>
+    </w:p>
+    <w:p>
+      <w:pPr>
+        <w:pStyle w:val="Prrafodelista"/>
+        <w:numPr>
+          <w:ilvl w:val="0"/>
+          <w:numId w:val="1"/>
+        </w:numPr>
+        <w:jc w:val="both"/>
+        <w:rPr>
+          <w:sz w:val="28"/>
+          <w:szCs w:val="28"/>
+          <w:u w:val="single" w:color="FF0000"/>
+        </w:rPr>
+      </w:pPr>
+      <w:r>
+        <w:rPr>
+          <w:sz w:val="28"/>
+          <w:szCs w:val="28"/>
+          <w:u w:val="single" w:color="FF0000"/>
+        </w:rPr>
+        <w:t>La organización de la prevención</w:t>
+      </w:r>
+    </w:p>
+    <w:p>
+      <w:pPr>
+        <w:jc w:val="both"/>
+      </w:pPr>
+      <w:r>
+        <w:t xml:space="preserve">Toda empresa debe tener en cuenta la </w:t>
+      </w:r>
+      <w:r>
+        <w:rPr>
+          <w:b/>
+          <w:bCs/>
+        </w:rPr>
+        <w:t>prevención de riesgos laborales (PRL),</w:t>
+      </w:r>
+      <w:r>
+        <w:t xml:space="preserve"> el plan debe ser conocido y </w:t>
+      </w:r>
+      <w:r>
+        <w:t>cumplido</w:t>
+      </w:r>
+      <w:r>
+        <w:t xml:space="preserve"> tanto por empresa como trabajador. El plan incluye</w:t>
+      </w:r>
+      <w:r>
+        <w:t>:</w:t>
+      </w:r>
+    </w:p>
+    <w:p>
+      <w:pPr>
+        <w:pStyle w:val="Prrafodelista"/>
+        <w:numPr>
+          <w:ilvl w:val="0"/>
+          <w:numId w:val="2"/>
+        </w:numPr>
+        <w:jc w:val="both"/>
+      </w:pPr>
+      <w:r>
+        <w:rPr>
+          <w:b/>
+          <w:bCs/>
+        </w:rPr>
+        <w:t>Evaluación de los riesgos laborales de la empresa</w:t>
+      </w:r>
+      <w:r>
+        <w:t xml:space="preserve"> (según el tipo de actividad) </w:t>
+      </w:r>
+      <w:r>
+        <w:rPr>
+          <w:b/>
+          <w:bCs/>
+        </w:rPr>
+        <w:t>y las mediadas preventivas</w:t>
+      </w:r>
+      <w:r>
+        <w:t xml:space="preserve"> que esta toma</w:t>
+      </w:r>
+    </w:p>
+    <w:p>
+      <w:pPr>
+        <w:pStyle w:val="Prrafodelista"/>
+        <w:numPr>
+          <w:ilvl w:val="0"/>
+          <w:numId w:val="2"/>
+        </w:numPr>
+        <w:jc w:val="both"/>
+      </w:pPr>
+      <w:r>
+        <w:rPr>
+          <w:b/>
+          <w:bCs/>
+        </w:rPr>
+        <w:t>Vigilancia de la salud</w:t>
+      </w:r>
+      <w:r>
+        <w:t xml:space="preserve"> de los trabajadores</w:t>
+      </w:r>
+    </w:p>
+    <w:p>
+      <w:pPr>
+        <w:pStyle w:val="Prrafodelista"/>
+        <w:numPr>
+          <w:ilvl w:val="0"/>
+          <w:numId w:val="2"/>
+        </w:numPr>
+        <w:jc w:val="both"/>
+      </w:pPr>
+      <w:r>
+        <w:rPr>
+          <w:b/>
+          <w:bCs/>
+        </w:rPr>
+        <w:t>Plan de autoprotección</w:t>
+      </w:r>
+      <w:r>
+        <w:t xml:space="preserve"> que indica qué hacer en caso de emergencia a través de un Manual Interno</w:t>
+      </w:r>
+    </w:p>
+    <w:p>
+      <w:pPr>
+        <w:pStyle w:val="Prrafodelista"/>
+        <w:numPr>
+          <w:ilvl w:val="0"/>
+          <w:numId w:val="2"/>
+        </w:numPr>
+        <w:jc w:val="both"/>
+      </w:pPr>
+      <w:r>
+        <w:t xml:space="preserve">Organización de los </w:t>
+      </w:r>
+      <w:r>
+        <w:rPr>
+          <w:b/>
+          <w:bCs/>
+        </w:rPr>
+        <w:t>primeros auxilios</w:t>
+      </w:r>
+    </w:p>
+    <w:p>
+      <w:pPr>
+        <w:pStyle w:val="Prrafodelista"/>
+        <w:numPr>
+          <w:ilvl w:val="0"/>
+          <w:numId w:val="2"/>
+        </w:numPr>
+        <w:jc w:val="both"/>
+      </w:pPr>
+      <w:r>
+        <w:rPr>
+          <w:b/>
+          <w:bCs/>
+        </w:rPr>
+        <w:t>Evaluación periódica</w:t>
+      </w:r>
+      <w:r>
+        <w:t xml:space="preserve"> de la política y medidas tomadas.</w:t>
+      </w:r>
+    </w:p>
+    <w:p>
+      <w:pPr>
+        <w:jc w:val="both"/>
+      </w:pPr>
+    </w:p>
+    <w:p>
+      <w:pPr>
+        <w:pStyle w:val="Prrafodelista"/>
+        <w:numPr>
+          <w:ilvl w:val="0"/>
+          <w:numId w:val="1"/>
+        </w:numPr>
+        <w:jc w:val="both"/>
+        <w:rPr>
+          <w:sz w:val="28"/>
+          <w:szCs w:val="28"/>
+          <w:u w:val="single" w:color="FF0000"/>
+        </w:rPr>
+      </w:pPr>
+      <w:r>
+        <w:rPr>
+          <w:sz w:val="28"/>
+          <w:szCs w:val="28"/>
+          <w:u w:val="single" w:color="FF0000"/>
+        </w:rPr>
+        <w:t>Protección jurídica</w:t>
+      </w:r>
+    </w:p>
+    <w:p>
+      <w:pPr>
+        <w:jc w:val="both"/>
+      </w:pPr>
+      <w:r>
+        <w:t xml:space="preserve">Es importante considerar si la empresa se quiere </w:t>
+      </w:r>
+      <w:r>
+        <w:rPr>
+          <w:b/>
+          <w:bCs/>
+        </w:rPr>
+        <w:t>proteger de posibles copias o imitaciones.</w:t>
+      </w:r>
+      <w:r>
+        <w:t xml:space="preserve"> Para ello puede utilizar:</w:t>
+      </w:r>
+    </w:p>
+    <w:p>
+      <w:pPr>
+        <w:pStyle w:val="Prrafodelista"/>
+        <w:numPr>
+          <w:ilvl w:val="0"/>
+          <w:numId w:val="2"/>
+        </w:numPr>
+        <w:jc w:val="both"/>
+      </w:pPr>
+      <w:r>
+        <w:rPr>
+          <w:b/>
+          <w:bCs/>
+          <w:u w:val="single"/>
+        </w:rPr>
+        <w:t>Nombre comercial:</w:t>
+      </w:r>
+      <w:r>
+        <w:t xml:space="preserve"> </w:t>
+      </w:r>
+      <w:r>
+        <w:rPr>
+          <w:b/>
+          <w:bCs/>
+        </w:rPr>
+        <w:t>identifica a las empresas que realizan actividades similares.</w:t>
+      </w:r>
+      <w:r>
+        <w:t xml:space="preserve"> Se pueden utilizar nombres, anagramas, logotipos, </w:t>
+      </w:r>
+      <w:r>
+        <w:t>etc.</w:t>
+      </w:r>
+      <w:r>
+        <w:t>… como nombre comercial. Se debe solicitar al órgano autonómico competente y se otorga por diez años (se puede renovar).</w:t>
+      </w:r>
+      <w:r>
+        <w:t xml:space="preserve"> Ejemplo</w:t>
+      </w:r>
+      <w:r>
+        <w:t>s</w:t>
+      </w:r>
+      <w:r>
+        <w:t xml:space="preserve">: Inditex, </w:t>
+      </w:r>
+      <w:proofErr w:type="spellStart"/>
+      <w:r>
+        <w:t>Tendam</w:t>
+      </w:r>
+      <w:proofErr w:type="spellEnd"/>
+      <w:r>
+        <w:t>.</w:t>
+      </w:r>
+    </w:p>
+    <w:p>
+      <w:pPr>
+        <w:pStyle w:val="Prrafodelista"/>
+        <w:numPr>
+          <w:ilvl w:val="0"/>
+          <w:numId w:val="2"/>
+        </w:numPr>
+        <w:jc w:val="both"/>
+      </w:pPr>
+      <w:r>
+        <w:rPr>
+          <w:b/>
+          <w:bCs/>
+          <w:u w:val="single"/>
+        </w:rPr>
+        <w:t>Marca</w:t>
+      </w:r>
+      <w:r>
+        <w:rPr>
+          <w:b/>
+          <w:bCs/>
+          <w:u w:val="single"/>
+        </w:rPr>
+        <w:t>:</w:t>
+      </w:r>
+      <w:r>
+        <w:t xml:space="preserve"> nombre para </w:t>
+      </w:r>
+      <w:r>
+        <w:rPr>
+          <w:b/>
+          <w:bCs/>
+        </w:rPr>
+        <w:t>identificar distintos productos o servicios de una empresa.</w:t>
+      </w:r>
+      <w:r>
+        <w:t xml:space="preserve"> Se pueden utilizar palabras, números, letras, etc.… Ejemplos: Zara y Bershka (Inditex) o Cortefiel, Springfield (</w:t>
+      </w:r>
+      <w:proofErr w:type="spellStart"/>
+      <w:r>
+        <w:t>Tendam</w:t>
+      </w:r>
+      <w:proofErr w:type="spellEnd"/>
+      <w:r>
+        <w:t>)</w:t>
+      </w:r>
+    </w:p>
+    <w:p>
+      <w:pPr>
+        <w:pStyle w:val="Prrafodelista"/>
+        <w:numPr>
+          <w:ilvl w:val="0"/>
+          <w:numId w:val="2"/>
+        </w:numPr>
+        <w:jc w:val="both"/>
+        <w:rPr>
+          <w:b/>
+          <w:bCs/>
+        </w:rPr>
+      </w:pPr>
+      <w:r>
+        <w:rPr>
+          <w:b/>
+          <w:bCs/>
+          <w:u w:val="single"/>
+        </w:rPr>
+        <w:t>Patente:</w:t>
+      </w:r>
+      <w:r>
+        <w:t xml:space="preserve"> derecho para </w:t>
+      </w:r>
+      <w:r>
+        <w:rPr>
+          <w:b/>
+          <w:bCs/>
+        </w:rPr>
+        <w:t>explotar de forma exclusiva un invento.</w:t>
+      </w:r>
+      <w:r>
+        <w:t xml:space="preserve"> Regulada por la Ley 11/1986 del 20 de marzo. Se solicita en el Registro de Patentes y dura </w:t>
+      </w:r>
+      <w:r>
+        <w:rPr>
+          <w:b/>
+          <w:bCs/>
+        </w:rPr>
+        <w:t>20 años (NO se puede prorrogar)</w:t>
       </w:r>
     </w:p>
     <w:sectPr>
@@ -760,7 +1127,7 @@
         <v:path o:extrusionok="f" gradientshapeok="t" o:connecttype="rect"/>
         <o:lock v:ext="edit" aspectratio="t"/>
       </v:shapetype>
-      <v:shape id="_x0000_i1040" type="#_x0000_t75" style="width:11.25pt;height:11.25pt" o:bullet="t">
+      <v:shape id="_x0000_i1719" type="#_x0000_t75" style="width:11.25pt;height:11.25pt" o:bullet="t">
         <v:imagedata r:id="rId1" o:title="msoE285"/>
       </v:shape>
     </w:pict>

</xml_diff>